<commit_message>
added more experimental information and analysis of figures
</commit_message>
<xml_diff>
--- a/revisions/revisions.docx
+++ b/revisions/revisions.docx
@@ -4,7 +4,13 @@
   <w:body>
     <w:p>
       <w:r>
-        <w:t xml:space="preserve">1, 2, 3, 4, 6, 15 – Insufficient </w:t>
+        <w:rPr>
+          <w:strike/>
+        </w:rPr>
+        <w:t>1, 2, 3, 4, 6</w:t>
+      </w:r>
+      <w:r>
+        <w:t xml:space="preserve">, 15 – Insufficient </w:t>
       </w:r>
       <w:r>
         <w:t>references</w:t>
@@ -44,7 +50,31 @@
     </w:p>
     <w:p>
       <w:r>
-        <w:t>5, 7, 9, 11 – Insufficient information on experimental procedure</w:t>
+        <w:rPr>
+          <w:strike/>
+        </w:rPr>
+        <w:t>5</w:t>
+      </w:r>
+      <w:r>
+        <w:t xml:space="preserve">, 7, </w:t>
+      </w:r>
+      <w:r>
+        <w:rPr>
+          <w:strike/>
+        </w:rPr>
+        <w:t>9</w:t>
+      </w:r>
+      <w:r>
+        <w:t xml:space="preserve">, </w:t>
+      </w:r>
+      <w:r>
+        <w:rPr>
+          <w:strike/>
+        </w:rPr>
+        <w:t>11</w:t>
+      </w:r>
+      <w:r>
+        <w:t xml:space="preserve"> – Insufficient information on experimental procedure</w:t>
       </w:r>
     </w:p>
     <w:p>
@@ -95,9 +125,21 @@
           <w:ilvl w:val="0"/>
           <w:numId w:val="2"/>
         </w:numPr>
+        <w:rPr>
+          <w:color w:val="FF0000"/>
+        </w:rPr>
       </w:pPr>
       <w:r>
         <w:t>Include parameters of cavity such as substrate RRR and thickness.</w:t>
+      </w:r>
+      <w:r>
+        <w:t xml:space="preserve"> </w:t>
+      </w:r>
+      <w:r>
+        <w:rPr>
+          <w:color w:val="FF0000"/>
+        </w:rPr>
+        <w:t>2.8mm and 300RRR initially</w:t>
       </w:r>
     </w:p>
     <w:p>

</xml_diff>